<commit_message>
1. Add paths to classes into report 2. Add .pdf report
</commit_message>
<xml_diff>
--- a/8382/Mironchik_Pavel/lr2/report.docx
+++ b/8382/Mironchik_Pavel/lr2/report.docx
@@ -634,12 +634,7 @@
         <w:spacing w:after="200" w:line="276" w:lineRule="auto"/>
       </w:pPr>
       <w:r>
-        <w:t xml:space="preserve">Ландшафт должен влиять на юнитов (например, возможно пройти по клетке с определенным ландшафтом или запрет для атаки </w:t>
-      </w:r>
-      <w:bookmarkStart w:id="0" w:name="_GoBack"/>
-      <w:bookmarkEnd w:id="0"/>
-      <w:r>
-        <w:t>определенного типа юнитов)</w:t>
+        <w:t>Ландшафт должен влиять на юнитов (например, возможно пройти по клетке с определенным ландшафтом или запрет для атаки определенного типа юнитов)</w:t>
       </w:r>
     </w:p>
     <w:p>
@@ -1667,6 +1662,7 @@
       <w:proofErr w:type="spellStart"/>
       <w:r>
         <w:rPr>
+          <w:i/>
           <w:lang w:val="en-US"/>
         </w:rPr>
         <w:t>GameController</w:t>
@@ -1709,11 +1705,6 @@
       </w:r>
     </w:p>
     <w:p>
-      <w:pPr>
-        <w:rPr>
-          <w:lang w:val="en-US"/>
-        </w:rPr>
-      </w:pPr>
       <w:proofErr w:type="spellStart"/>
       <w:proofErr w:type="gramStart"/>
       <w:r>
@@ -1949,11 +1940,6 @@
       </w:r>
     </w:p>
     <w:p>
-      <w:pPr>
-        <w:rPr>
-          <w:lang w:val="en-US"/>
-        </w:rPr>
-      </w:pPr>
       <w:r>
         <w:rPr>
           <w:i/>
@@ -2061,13 +2047,14 @@
       <w:r>
         <w:t xml:space="preserve"> </w:t>
       </w:r>
-      <w:proofErr w:type="spellStart"/>
-      <w:r>
-        <w:t>объейты</w:t>
-      </w:r>
-      <w:proofErr w:type="spellEnd"/>
-      <w:r>
-        <w:t xml:space="preserve"> типа </w:t>
+      <w:r>
+        <w:t>объе</w:t>
+      </w:r>
+      <w:r>
+        <w:t>к</w:t>
+      </w:r>
+      <w:r>
+        <w:t xml:space="preserve">ты типа </w:t>
       </w:r>
       <w:r>
         <w:rPr>
@@ -2193,7 +2180,6 @@
       <w:r>
         <w:rPr>
           <w:b/>
-          <w:lang w:val="en-US"/>
         </w:rPr>
         <w:tab/>
       </w:r>
@@ -2281,6 +2267,10 @@
     </w:p>
     <w:p>
       <w:r>
+        <w:rPr>
+          <w:noProof/>
+          <w:lang w:eastAsia="ru-RU"/>
+        </w:rPr>
         <w:drawing>
           <wp:inline distT="0" distB="0" distL="0" distR="0" wp14:anchorId="58B6A2CB" wp14:editId="4474087F">
             <wp:extent cx="3955123" cy="2728196"/>
@@ -2459,7 +2449,8 @@
       </w:pPr>
       <w:r>
         <w:rPr>
-          <w:lang w:val="en-US"/>
+          <w:noProof/>
+          <w:lang w:eastAsia="ru-RU"/>
         </w:rPr>
         <w:lastRenderedPageBreak/>
         <w:drawing>
@@ -2536,6 +2527,10 @@
         <w:jc w:val="center"/>
       </w:pPr>
       <w:r>
+        <w:rPr>
+          <w:noProof/>
+          <w:lang w:eastAsia="ru-RU"/>
+        </w:rPr>
         <w:drawing>
           <wp:inline distT="0" distB="0" distL="0" distR="0" wp14:anchorId="61184F0C" wp14:editId="3D76540D">
             <wp:extent cx="769687" cy="754445"/>
@@ -2603,6 +2598,10 @@
         <w:jc w:val="center"/>
       </w:pPr>
       <w:r>
+        <w:rPr>
+          <w:noProof/>
+          <w:lang w:eastAsia="ru-RU"/>
+        </w:rPr>
         <w:drawing>
           <wp:inline distT="0" distB="0" distL="0" distR="0" wp14:anchorId="2A3B67CF" wp14:editId="56603A7D">
             <wp:extent cx="746825" cy="754445"/>
@@ -2680,6 +2679,10 @@
         <w:jc w:val="center"/>
       </w:pPr>
       <w:r>
+        <w:rPr>
+          <w:noProof/>
+          <w:lang w:eastAsia="ru-RU"/>
+        </w:rPr>
         <w:drawing>
           <wp:inline distT="0" distB="0" distL="0" distR="0" wp14:anchorId="6E9EF46B" wp14:editId="6313AA86">
             <wp:extent cx="731583" cy="731583"/>
@@ -3347,6 +3350,9 @@
         </w:numPr>
         <w:spacing w:after="200" w:line="276" w:lineRule="auto"/>
         <w:ind w:left="0" w:firstLine="0"/>
+        <w:rPr>
+          <w:iCs/>
+        </w:rPr>
       </w:pPr>
       <w:r>
         <w:rPr>
@@ -3427,11 +3433,534 @@
         <w:spacing w:after="200" w:line="276" w:lineRule="auto"/>
         <w:ind w:firstLine="0"/>
         <w:rPr>
+          <w:iCs/>
+        </w:rPr>
+      </w:pPr>
+      <w:r>
+        <w:rPr>
+          <w:iCs/>
+        </w:rPr>
+        <w:br w:type="page"/>
+      </w:r>
+    </w:p>
+    <w:p>
+      <w:pPr>
+        <w:pStyle w:val="1"/>
+        <w:rPr>
+          <w:lang w:val="en-US"/>
+        </w:rPr>
+      </w:pPr>
+      <w:r>
+        <w:lastRenderedPageBreak/>
+        <w:t>Пути к классам</w:t>
+      </w:r>
+    </w:p>
+    <w:p>
+      <w:pPr>
+        <w:rPr>
+          <w:lang w:val="en-US"/>
+        </w:rPr>
+      </w:pPr>
+    </w:p>
+    <w:p>
+      <w:pPr>
+        <w:rPr>
+          <w:lang w:val="en-US"/>
+        </w:rPr>
+      </w:pPr>
+      <w:proofErr w:type="spellStart"/>
+      <w:r>
+        <w:rPr>
           <w:b/>
-          <w:caps/>
-        </w:rPr>
-      </w:pPr>
-      <w:r>
+          <w:lang w:val="en-US"/>
+        </w:rPr>
+        <w:t>BlackHole</w:t>
+      </w:r>
+      <w:proofErr w:type="spellEnd"/>
+      <w:r>
+        <w:rPr>
+          <w:lang w:val="en-US"/>
+        </w:rPr>
+        <w:t xml:space="preserve"> - \include\GAME\engine\units\BlackHole.hpp</w:t>
+      </w:r>
+    </w:p>
+    <w:p>
+      <w:pPr>
+        <w:rPr>
+          <w:lang w:val="en-US"/>
+        </w:rPr>
+      </w:pPr>
+      <w:proofErr w:type="spellStart"/>
+      <w:r>
+        <w:rPr>
+          <w:b/>
+          <w:lang w:val="en-US"/>
+        </w:rPr>
+        <w:t>BlackHoleEffect</w:t>
+      </w:r>
+      <w:proofErr w:type="spellEnd"/>
+      <w:r>
+        <w:rPr>
+          <w:lang w:val="en-US"/>
+        </w:rPr>
+        <w:t xml:space="preserve"> - \include\GAME\engine\units\BlackHole.hpp</w:t>
+      </w:r>
+    </w:p>
+    <w:p>
+      <w:pPr>
+        <w:rPr>
+          <w:lang w:val="en-US"/>
+        </w:rPr>
+      </w:pPr>
+      <w:proofErr w:type="spellStart"/>
+      <w:r>
+        <w:rPr>
+          <w:b/>
+          <w:lang w:val="en-US"/>
+        </w:rPr>
+        <w:t>BoardListener</w:t>
+      </w:r>
+      <w:proofErr w:type="spellEnd"/>
+      <w:r>
+        <w:rPr>
+          <w:lang w:val="en-US"/>
+        </w:rPr>
+        <w:t xml:space="preserve"> - \include\GAME\engine\BoardListener.hpp</w:t>
+      </w:r>
+    </w:p>
+    <w:p>
+      <w:pPr>
+        <w:rPr>
+          <w:lang w:val="en-US"/>
+        </w:rPr>
+      </w:pPr>
+      <w:r>
+        <w:rPr>
+          <w:b/>
+          <w:lang w:val="en-US"/>
+        </w:rPr>
+        <w:t>Cell</w:t>
+      </w:r>
+      <w:r>
+        <w:rPr>
+          <w:lang w:val="en-US"/>
+        </w:rPr>
+        <w:t xml:space="preserve"> - \include\GAME\engine\Cell.hpp</w:t>
+      </w:r>
+    </w:p>
+    <w:p>
+      <w:pPr>
+        <w:rPr>
+          <w:lang w:val="en-US"/>
+        </w:rPr>
+      </w:pPr>
+      <w:r>
+        <w:rPr>
+          <w:b/>
+          <w:lang w:val="en-US"/>
+        </w:rPr>
+        <w:t>Chancel</w:t>
+      </w:r>
+      <w:r>
+        <w:rPr>
+          <w:lang w:val="en-US"/>
+        </w:rPr>
+        <w:t xml:space="preserve"> - \include\GAME\engine\units\Chancel.hpp</w:t>
+      </w:r>
+    </w:p>
+    <w:p>
+      <w:pPr>
+        <w:rPr>
+          <w:lang w:val="en-US"/>
+        </w:rPr>
+      </w:pPr>
+      <w:proofErr w:type="spellStart"/>
+      <w:r>
+        <w:rPr>
+          <w:b/>
+          <w:lang w:val="en-US"/>
+        </w:rPr>
+        <w:t>ChancelEffect</w:t>
+      </w:r>
+      <w:proofErr w:type="spellEnd"/>
+      <w:r>
+        <w:rPr>
+          <w:lang w:val="en-US"/>
+        </w:rPr>
+        <w:t xml:space="preserve"> - \include\GAME\engine\units\Chancel.hpp</w:t>
+      </w:r>
+    </w:p>
+    <w:p>
+      <w:pPr>
+        <w:rPr>
+          <w:lang w:val="en-US"/>
+        </w:rPr>
+      </w:pPr>
+      <w:r>
+        <w:rPr>
+          <w:b/>
+          <w:lang w:val="en-US"/>
+        </w:rPr>
+        <w:t>Effect</w:t>
+      </w:r>
+      <w:r>
+        <w:rPr>
+          <w:lang w:val="en-US"/>
+        </w:rPr>
+        <w:t xml:space="preserve"> - \include\GAME\engine\Effect.hpp</w:t>
+      </w:r>
+    </w:p>
+    <w:p>
+      <w:pPr>
+        <w:rPr>
+          <w:lang w:val="en-US"/>
+        </w:rPr>
+      </w:pPr>
+      <w:proofErr w:type="spellStart"/>
+      <w:r>
+        <w:rPr>
+          <w:b/>
+          <w:lang w:val="en-US"/>
+        </w:rPr>
+        <w:t>EffectsComparator</w:t>
+      </w:r>
+      <w:proofErr w:type="spellEnd"/>
+      <w:r>
+        <w:rPr>
+          <w:lang w:val="en-US"/>
+        </w:rPr>
+        <w:t xml:space="preserve"> - \include\GAME\engine\Effect.hpp</w:t>
+      </w:r>
+    </w:p>
+    <w:p>
+      <w:pPr>
+        <w:rPr>
+          <w:lang w:val="en-US"/>
+        </w:rPr>
+      </w:pPr>
+      <w:proofErr w:type="spellStart"/>
+      <w:r>
+        <w:rPr>
+          <w:b/>
+          <w:lang w:val="en-US"/>
+        </w:rPr>
+        <w:t>EffectsSet</w:t>
+      </w:r>
+      <w:proofErr w:type="spellEnd"/>
+      <w:r>
+        <w:rPr>
+          <w:lang w:val="en-US"/>
+        </w:rPr>
+        <w:t xml:space="preserve"> - \include\GAME\engine\Effect.hpp</w:t>
+      </w:r>
+    </w:p>
+    <w:p>
+      <w:pPr>
+        <w:rPr>
+          <w:lang w:val="en-US"/>
+        </w:rPr>
+      </w:pPr>
+      <w:proofErr w:type="spellStart"/>
+      <w:r>
+        <w:rPr>
+          <w:b/>
+          <w:lang w:val="en-US"/>
+        </w:rPr>
+        <w:t>GameBoard</w:t>
+      </w:r>
+      <w:proofErr w:type="spellEnd"/>
+      <w:r>
+        <w:rPr>
+          <w:lang w:val="en-US"/>
+        </w:rPr>
+        <w:t xml:space="preserve"> - \include\GAME\engine\GameBoard.hpp</w:t>
+      </w:r>
+    </w:p>
+    <w:p>
+      <w:pPr>
+        <w:rPr>
+          <w:lang w:val="en-US"/>
+        </w:rPr>
+      </w:pPr>
+      <w:proofErr w:type="spellStart"/>
+      <w:r>
+        <w:rPr>
+          <w:b/>
+          <w:lang w:val="en-US"/>
+        </w:rPr>
+        <w:t>GameController</w:t>
+      </w:r>
+      <w:proofErr w:type="spellEnd"/>
+      <w:r>
+        <w:rPr>
+          <w:lang w:val="en-US"/>
+        </w:rPr>
+        <w:t xml:space="preserve"> - \include\GAME\engine\GameController.hpp</w:t>
+      </w:r>
+    </w:p>
+    <w:p>
+      <w:pPr>
+        <w:rPr>
+          <w:lang w:val="en-US"/>
+        </w:rPr>
+      </w:pPr>
+      <w:proofErr w:type="spellStart"/>
+      <w:r>
+        <w:rPr>
+          <w:b/>
+          <w:lang w:val="en-US"/>
+        </w:rPr>
+        <w:t>GameObject</w:t>
+      </w:r>
+      <w:proofErr w:type="spellEnd"/>
+      <w:r>
+        <w:rPr>
+          <w:lang w:val="en-US"/>
+        </w:rPr>
+        <w:t xml:space="preserve"> - \include\GAME\engine\GameObject.hpp</w:t>
+      </w:r>
+    </w:p>
+    <w:p>
+      <w:pPr>
+        <w:rPr>
+          <w:lang w:val="en-US"/>
+        </w:rPr>
+      </w:pPr>
+      <w:proofErr w:type="spellStart"/>
+      <w:r>
+        <w:rPr>
+          <w:b/>
+          <w:lang w:val="en-US"/>
+        </w:rPr>
+        <w:t>GroundTerrain</w:t>
+      </w:r>
+      <w:proofErr w:type="spellEnd"/>
+      <w:r>
+        <w:rPr>
+          <w:lang w:val="en-US"/>
+        </w:rPr>
+        <w:t xml:space="preserve"> - \include\GAME\engine\terrains\GroundTerrain.hpp</w:t>
+      </w:r>
+    </w:p>
+    <w:p>
+      <w:pPr>
+        <w:rPr>
+          <w:lang w:val="en-US"/>
+        </w:rPr>
+      </w:pPr>
+      <w:r>
+        <w:rPr>
+          <w:b/>
+          <w:lang w:val="en-US"/>
+        </w:rPr>
+        <w:t>Heal</w:t>
+      </w:r>
+      <w:r>
+        <w:rPr>
+          <w:lang w:val="en-US"/>
+        </w:rPr>
+        <w:t xml:space="preserve"> - \include\GAME\engine\units\Heal.hpp</w:t>
+      </w:r>
+    </w:p>
+    <w:p>
+      <w:pPr>
+        <w:rPr>
+          <w:lang w:val="en-US"/>
+        </w:rPr>
+      </w:pPr>
+      <w:r>
+        <w:rPr>
+          <w:b/>
+          <w:lang w:val="en-US"/>
+        </w:rPr>
+        <w:t>Home</w:t>
+      </w:r>
+      <w:r>
+        <w:rPr>
+          <w:lang w:val="en-US"/>
+        </w:rPr>
+        <w:t xml:space="preserve"> - \include\GAME\engine\units\Home.hpp</w:t>
+      </w:r>
+    </w:p>
+    <w:p>
+      <w:pPr>
+        <w:rPr>
+          <w:lang w:val="en-US"/>
+        </w:rPr>
+      </w:pPr>
+      <w:proofErr w:type="spellStart"/>
+      <w:r>
+        <w:rPr>
+          <w:b/>
+          <w:lang w:val="en-US"/>
+        </w:rPr>
+        <w:t>LavaTerrain</w:t>
+      </w:r>
+      <w:proofErr w:type="spellEnd"/>
+      <w:r>
+        <w:rPr>
+          <w:lang w:val="en-US"/>
+        </w:rPr>
+        <w:t xml:space="preserve"> - \include\GAME\engine\terrains\LavaTerrain.hpp</w:t>
+      </w:r>
+    </w:p>
+    <w:p>
+      <w:pPr>
+        <w:rPr>
+          <w:lang w:val="en-US"/>
+        </w:rPr>
+      </w:pPr>
+      <w:proofErr w:type="spellStart"/>
+      <w:r>
+        <w:rPr>
+          <w:b/>
+          <w:lang w:val="en-US"/>
+        </w:rPr>
+        <w:t>MouseTracker</w:t>
+      </w:r>
+      <w:proofErr w:type="spellEnd"/>
+      <w:r>
+        <w:rPr>
+          <w:lang w:val="en-US"/>
+        </w:rPr>
+        <w:t xml:space="preserve"> - \include\GAME\engine\MouseTracker.hpp</w:t>
+      </w:r>
+    </w:p>
+    <w:p>
+      <w:pPr>
+        <w:rPr>
+          <w:lang w:val="en-US"/>
+        </w:rPr>
+      </w:pPr>
+      <w:r>
+        <w:rPr>
+          <w:b/>
+          <w:lang w:val="en-US"/>
+        </w:rPr>
+        <w:t>Neutral</w:t>
+      </w:r>
+      <w:r>
+        <w:rPr>
+          <w:lang w:val="en-US"/>
+        </w:rPr>
+        <w:t xml:space="preserve"> - \include\GAME\engine\Neutral.hpp</w:t>
+      </w:r>
+    </w:p>
+    <w:p>
+      <w:pPr>
+        <w:rPr>
+          <w:lang w:val="en-US"/>
+        </w:rPr>
+      </w:pPr>
+      <w:proofErr w:type="spellStart"/>
+      <w:r>
+        <w:rPr>
+          <w:b/>
+          <w:lang w:val="en-US"/>
+        </w:rPr>
+        <w:t>NeutralEffect</w:t>
+      </w:r>
+      <w:proofErr w:type="spellEnd"/>
+      <w:r>
+        <w:rPr>
+          <w:lang w:val="en-US"/>
+        </w:rPr>
+        <w:t xml:space="preserve"> - \include\GAME\engine\NeutralEffect.hpp</w:t>
+      </w:r>
+    </w:p>
+    <w:p>
+      <w:pPr>
+        <w:rPr>
+          <w:lang w:val="en-US"/>
+        </w:rPr>
+      </w:pPr>
+      <w:proofErr w:type="spellStart"/>
+      <w:r>
+        <w:rPr>
+          <w:b/>
+          <w:lang w:val="en-US"/>
+        </w:rPr>
+        <w:t>SeaTerrain</w:t>
+      </w:r>
+      <w:proofErr w:type="spellEnd"/>
+      <w:r>
+        <w:rPr>
+          <w:lang w:val="en-US"/>
+        </w:rPr>
+        <w:t xml:space="preserve"> - \include\GAME\engine\terrains\SeaTerrain.hpp</w:t>
+      </w:r>
+    </w:p>
+    <w:p>
+      <w:pPr>
+        <w:rPr>
+          <w:lang w:val="en-US"/>
+        </w:rPr>
+      </w:pPr>
+      <w:r>
+        <w:rPr>
+          <w:b/>
+          <w:lang w:val="en-US"/>
+        </w:rPr>
+        <w:t>Stone</w:t>
+      </w:r>
+      <w:r>
+        <w:rPr>
+          <w:lang w:val="en-US"/>
+        </w:rPr>
+        <w:t xml:space="preserve"> - \include\GAME\engine\units\Stone.hpp</w:t>
+      </w:r>
+    </w:p>
+    <w:p>
+      <w:pPr>
+        <w:rPr>
+          <w:lang w:val="en-US"/>
+        </w:rPr>
+      </w:pPr>
+      <w:r>
+        <w:rPr>
+          <w:b/>
+          <w:lang w:val="en-US"/>
+        </w:rPr>
+        <w:t>Terrain</w:t>
+      </w:r>
+      <w:r>
+        <w:rPr>
+          <w:lang w:val="en-US"/>
+        </w:rPr>
+        <w:t xml:space="preserve"> - \include\GAME\engine\Terrain.hpp</w:t>
+      </w:r>
+    </w:p>
+    <w:p>
+      <w:pPr>
+        <w:rPr>
+          <w:lang w:val="en-US"/>
+        </w:rPr>
+      </w:pPr>
+      <w:r>
+        <w:rPr>
+          <w:b/>
+          <w:lang w:val="en-US"/>
+        </w:rPr>
+        <w:t>Unit</w:t>
+      </w:r>
+      <w:r>
+        <w:rPr>
+          <w:lang w:val="en-US"/>
+        </w:rPr>
+        <w:t xml:space="preserve"> - \include\GAME\engine\Unit.hpp</w:t>
+      </w:r>
+    </w:p>
+    <w:p>
+      <w:pPr>
+        <w:ind w:firstLine="0"/>
+        <w:rPr>
+          <w:lang w:val="en-US"/>
+        </w:rPr>
+      </w:pPr>
+      <w:r>
+        <w:rPr>
+          <w:lang w:val="en-US"/>
+        </w:rPr>
         <w:br w:type="page"/>
       </w:r>
     </w:p>
@@ -3444,7 +3973,10 @@
         <w:t>Запуск приложения</w:t>
       </w:r>
     </w:p>
-    <w:p/>
+    <w:p>
+      <w:bookmarkStart w:id="0" w:name="_GoBack"/>
+      <w:bookmarkEnd w:id="0"/>
+    </w:p>
     <w:p>
       <w:r>
         <w:t xml:space="preserve">Проект собирается при помощи </w:t>
@@ -3551,9 +4083,6 @@
     <w:p>
       <w:pPr>
         <w:pStyle w:val="1"/>
-        <w:rPr>
-          <w:lang w:val="en-US"/>
-        </w:rPr>
       </w:pPr>
       <w:r>
         <w:rPr>
@@ -3569,13 +4098,7 @@
         <w:t>диаграмма</w:t>
       </w:r>
     </w:p>
-    <w:p>
-      <w:pPr>
-        <w:rPr>
-          <w:lang w:val="en-US"/>
-        </w:rPr>
-      </w:pPr>
-    </w:p>
+    <w:p/>
     <w:p>
       <w:r>
         <w:t xml:space="preserve">Файл </w:t>
@@ -5138,6 +5661,7 @@
   <w:style w:type="character" w:default="1" w:styleId="a0">
     <w:name w:val="Default Paragraph Font"/>
     <w:uiPriority w:val="1"/>
+    <w:semiHidden/>
     <w:unhideWhenUsed/>
   </w:style>
   <w:style w:type="table" w:default="1" w:styleId="a1">
@@ -5493,6 +6017,7 @@
   <w:style w:type="character" w:default="1" w:styleId="a0">
     <w:name w:val="Default Paragraph Font"/>
     <w:uiPriority w:val="1"/>
+    <w:semiHidden/>
     <w:unhideWhenUsed/>
   </w:style>
   <w:style w:type="table" w:default="1" w:styleId="a1">

</xml_diff>